<commit_message>
Añadir MFO: mfo.xml, mfo.xsd, client_test_mfo.php. Modificación tiempo realización tareas.
</commit_message>
<xml_diff>
--- a/Equipo 3/Documentacion/Tareas.docx
+++ b/Equipo 3/Documentacion/Tareas.docx
@@ -60,7 +60,7 @@
     </w:p>
     <w:tbl>
       <w:tblPr>
-        <w:tblStyle w:val="TableGrid"/>
+        <w:tblStyle w:val="Tablaconcuadrcula"/>
         <w:tblW w:w="0" w:type="auto"/>
         <w:tblLook w:val="04A0" w:firstRow="1" w:lastRow="0" w:firstColumn="1" w:lastColumn="0" w:noHBand="0" w:noVBand="1"/>
       </w:tblPr>
@@ -196,6 +196,12 @@
                 <w:szCs w:val="24"/>
               </w:rPr>
             </w:pPr>
+            <w:r>
+              <w:rPr>
+                <w:szCs w:val="24"/>
+              </w:rPr>
+              <w:t>30 min</w:t>
+            </w:r>
           </w:p>
         </w:tc>
       </w:tr>
@@ -252,6 +258,12 @@
                 <w:szCs w:val="24"/>
               </w:rPr>
             </w:pPr>
+            <w:r>
+              <w:rPr>
+                <w:szCs w:val="24"/>
+              </w:rPr>
+              <w:t>10 min</w:t>
+            </w:r>
           </w:p>
         </w:tc>
       </w:tr>
@@ -308,6 +320,12 @@
                 <w:szCs w:val="24"/>
               </w:rPr>
             </w:pPr>
+            <w:r>
+              <w:rPr>
+                <w:szCs w:val="24"/>
+              </w:rPr>
+              <w:t>20 min</w:t>
+            </w:r>
           </w:p>
         </w:tc>
       </w:tr>
@@ -372,7 +390,7 @@
     </w:p>
     <w:tbl>
       <w:tblPr>
-        <w:tblStyle w:val="TableGrid"/>
+        <w:tblStyle w:val="Tablaconcuadrcula"/>
         <w:tblW w:w="0" w:type="auto"/>
         <w:tblLook w:val="04A0" w:firstRow="1" w:lastRow="0" w:firstColumn="1" w:lastColumn="0" w:noHBand="0" w:noVBand="1"/>
       </w:tblPr>
@@ -508,6 +526,12 @@
                 <w:szCs w:val="24"/>
               </w:rPr>
             </w:pPr>
+            <w:r>
+              <w:rPr>
+                <w:szCs w:val="24"/>
+              </w:rPr>
+              <w:t>3h</w:t>
+            </w:r>
           </w:p>
         </w:tc>
       </w:tr>
@@ -570,6 +594,12 @@
                 <w:szCs w:val="24"/>
               </w:rPr>
             </w:pPr>
+            <w:r>
+              <w:rPr>
+                <w:szCs w:val="24"/>
+              </w:rPr>
+              <w:t>4h</w:t>
+            </w:r>
           </w:p>
         </w:tc>
       </w:tr>
@@ -626,6 +656,12 @@
                 <w:szCs w:val="24"/>
               </w:rPr>
             </w:pPr>
+            <w:r>
+              <w:rPr>
+                <w:szCs w:val="24"/>
+              </w:rPr>
+              <w:t>3h</w:t>
+            </w:r>
           </w:p>
         </w:tc>
       </w:tr>
@@ -682,6 +718,12 @@
                 <w:szCs w:val="24"/>
               </w:rPr>
             </w:pPr>
+            <w:r>
+              <w:rPr>
+                <w:szCs w:val="24"/>
+              </w:rPr>
+              <w:t>30 min</w:t>
+            </w:r>
           </w:p>
         </w:tc>
       </w:tr>
@@ -738,6 +780,12 @@
                 <w:szCs w:val="24"/>
               </w:rPr>
             </w:pPr>
+            <w:r>
+              <w:rPr>
+                <w:szCs w:val="24"/>
+              </w:rPr>
+              <w:t>30 min</w:t>
+            </w:r>
           </w:p>
         </w:tc>
       </w:tr>
@@ -799,7 +847,7 @@
     </w:p>
     <w:tbl>
       <w:tblPr>
-        <w:tblStyle w:val="TableGrid"/>
+        <w:tblStyle w:val="Tablaconcuadrcula"/>
         <w:tblW w:w="0" w:type="auto"/>
         <w:tblLook w:val="04A0" w:firstRow="1" w:lastRow="0" w:firstColumn="1" w:lastColumn="0" w:noHBand="0" w:noVBand="1"/>
       </w:tblPr>
@@ -941,6 +989,12 @@
                 <w:szCs w:val="24"/>
               </w:rPr>
             </w:pPr>
+            <w:r>
+              <w:rPr>
+                <w:szCs w:val="24"/>
+              </w:rPr>
+              <w:t>30 min</w:t>
+            </w:r>
           </w:p>
         </w:tc>
       </w:tr>
@@ -997,6 +1051,12 @@
                 <w:szCs w:val="24"/>
               </w:rPr>
             </w:pPr>
+            <w:r>
+              <w:rPr>
+                <w:szCs w:val="24"/>
+              </w:rPr>
+              <w:t>10 min</w:t>
+            </w:r>
           </w:p>
         </w:tc>
       </w:tr>
@@ -1053,6 +1113,12 @@
                 <w:szCs w:val="24"/>
               </w:rPr>
             </w:pPr>
+            <w:r>
+              <w:rPr>
+                <w:szCs w:val="24"/>
+              </w:rPr>
+              <w:t>1h</w:t>
+            </w:r>
           </w:p>
         </w:tc>
       </w:tr>
@@ -1109,6 +1175,12 @@
                 <w:szCs w:val="24"/>
               </w:rPr>
             </w:pPr>
+            <w:r>
+              <w:rPr>
+                <w:szCs w:val="24"/>
+              </w:rPr>
+              <w:t>1h</w:t>
+            </w:r>
           </w:p>
         </w:tc>
       </w:tr>
@@ -1632,13 +1704,13 @@
       <w:sz w:val="24"/>
     </w:rPr>
   </w:style>
-  <w:style w:type="character" w:default="1" w:styleId="DefaultParagraphFont">
+  <w:style w:type="character" w:default="1" w:styleId="Fuentedeprrafopredeter">
     <w:name w:val="Default Paragraph Font"/>
     <w:uiPriority w:val="1"/>
     <w:semiHidden/>
     <w:unhideWhenUsed/>
   </w:style>
-  <w:style w:type="table" w:default="1" w:styleId="TableNormal">
+  <w:style w:type="table" w:default="1" w:styleId="Tablanormal">
     <w:name w:val="Normal Table"/>
     <w:uiPriority w:val="99"/>
     <w:semiHidden/>
@@ -1653,15 +1725,15 @@
       </w:tblCellMar>
     </w:tblPr>
   </w:style>
-  <w:style w:type="numbering" w:default="1" w:styleId="NoList">
+  <w:style w:type="numbering" w:default="1" w:styleId="Sinlista">
     <w:name w:val="No List"/>
     <w:uiPriority w:val="99"/>
     <w:semiHidden/>
     <w:unhideWhenUsed/>
   </w:style>
-  <w:style w:type="table" w:styleId="TableGrid">
+  <w:style w:type="table" w:styleId="Tablaconcuadrcula">
     <w:name w:val="Table Grid"/>
-    <w:basedOn w:val="TableNormal"/>
+    <w:basedOn w:val="Tablanormal"/>
     <w:uiPriority w:val="39"/>
     <w:rsid w:val="007760DC"/>
     <w:pPr>

</xml_diff>